<commit_message>
Mas ejercicios del algebra
</commit_message>
<xml_diff>
--- a/BD1/TPO Algebra relacional .docx
+++ b/BD1/TPO Algebra relacional .docx
@@ -60,7 +60,7 @@
                     <a:blip r:embed="rId8" cstate="print">
                       <a:extLst>
                         <a:ext uri="{28A0092B-C50C-407E-A947-70E740481C1C}">
-                          <a14:useLocalDpi xmlns:a14="http://schemas.microsoft.com/office/drawing/2010/main" xmlns:wps="http://schemas.microsoft.com/office/word/2010/wordprocessingShape" xmlns:wpi="http://schemas.microsoft.com/office/word/2010/wordprocessingInk" xmlns:wpg="http://schemas.microsoft.com/office/word/2010/wordprocessingGroup" xmlns:w14="http://schemas.microsoft.com/office/word/2010/wordml" xmlns:w="http://schemas.openxmlformats.org/wordprocessingml/2006/main" xmlns:w10="urn:schemas-microsoft-com:office:word" xmlns:wp14="http://schemas.microsoft.com/office/word/2010/wordprocessingDrawing" xmlns:v="urn:schemas-microsoft-com:vml" xmlns:o="urn:schemas-microsoft-com:office:office" xmlns:mc="http://schemas.openxmlformats.org/markup-compatibility/2006" xmlns:wpc="http://schemas.microsoft.com/office/word/2010/wordprocessingCanvas" xmlns="" val="0"/>
+                          <a14:useLocalDpi xmlns="" xmlns:wpc="http://schemas.microsoft.com/office/word/2010/wordprocessingCanvas" xmlns:mc="http://schemas.openxmlformats.org/markup-compatibility/2006" xmlns:o="urn:schemas-microsoft-com:office:office" xmlns:v="urn:schemas-microsoft-com:vml" xmlns:wp14="http://schemas.microsoft.com/office/word/2010/wordprocessingDrawing" xmlns:w10="urn:schemas-microsoft-com:office:word" xmlns:w="http://schemas.openxmlformats.org/wordprocessingml/2006/main" xmlns:w14="http://schemas.microsoft.com/office/word/2010/wordml" xmlns:wpg="http://schemas.microsoft.com/office/word/2010/wordprocessingGroup" xmlns:wpi="http://schemas.microsoft.com/office/word/2010/wordprocessingInk" xmlns:wps="http://schemas.microsoft.com/office/word/2010/wordprocessingShape" xmlns:a14="http://schemas.microsoft.com/office/drawing/2010/main" val="0"/>
                         </a:ext>
                       </a:extLst>
                     </a:blip>
@@ -279,7 +279,15 @@
     <w:p/>
     <w:p/>
     <w:p>
-      <w:r>
+      <w:pPr>
+        <w:rPr>
+          <w:lang w:val="en-US"/>
+        </w:rPr>
+      </w:pPr>
+      <w:r>
+        <w:rPr>
+          <w:lang w:val="en-US"/>
+        </w:rPr>
         <w:lastRenderedPageBreak/>
         <w:t>1-</w:t>
       </w:r>
@@ -17444,13 +17452,7 @@
               <w:rPr>
                 <w:lang w:val="en-US"/>
               </w:rPr>
-              <w:t xml:space="preserve">12 - </w:t>
-            </w:r>
-            <w:r>
-              <w:rPr>
-                <w:lang w:val="en-US"/>
-              </w:rPr>
-              <w:t>REUNION</w:t>
+              <w:t>12 - REUNION</w:t>
             </w:r>
           </w:p>
         </w:tc>
@@ -17707,10 +17709,7 @@
               <w:jc w:val="center"/>
             </w:pPr>
             <w:r>
-              <w:t xml:space="preserve">13 - </w:t>
-            </w:r>
-            <w:r>
-              <w:t>PROYECCION</w:t>
+              <w:t>13 - PROYECCION</w:t>
             </w:r>
           </w:p>
         </w:tc>
@@ -18341,37 +18340,7 @@
               <w:rPr>
                 <w:lang w:val="en-US"/>
               </w:rPr>
-              <w:t>1</w:t>
-            </w:r>
-            <w:r>
-              <w:rPr>
-                <w:lang w:val="en-US"/>
-              </w:rPr>
-              <w:t>5</w:t>
-            </w:r>
-            <w:r>
-              <w:rPr>
-                <w:lang w:val="en-US"/>
-              </w:rPr>
-              <w:t xml:space="preserve"> </w:t>
-            </w:r>
-            <w:r>
-              <w:rPr>
-                <w:lang w:val="en-US"/>
-              </w:rPr>
-              <w:t>–</w:t>
-            </w:r>
-            <w:r>
-              <w:rPr>
-                <w:lang w:val="en-US"/>
-              </w:rPr>
-              <w:t xml:space="preserve"> </w:t>
-            </w:r>
-            <w:r>
-              <w:rPr>
-                <w:lang w:val="en-US"/>
-              </w:rPr>
-              <w:t>EXTENDER</w:t>
+              <w:t>15 – EXTENDER</w:t>
             </w:r>
           </w:p>
         </w:tc>
@@ -19005,25 +18974,7 @@
               <w:rPr>
                 <w:lang w:val="en-US"/>
               </w:rPr>
-              <w:t>1</w:t>
-            </w:r>
-            <w:r>
-              <w:rPr>
-                <w:lang w:val="en-US"/>
-              </w:rPr>
-              <w:t>6</w:t>
-            </w:r>
-            <w:r>
-              <w:rPr>
-                <w:lang w:val="en-US"/>
-              </w:rPr>
-              <w:t xml:space="preserve"> – </w:t>
-            </w:r>
-            <w:r>
-              <w:rPr>
-                <w:lang w:val="en-US"/>
-              </w:rPr>
-              <w:t>RESTRICCION</w:t>
+              <w:t>16 – RESTRICCION</w:t>
             </w:r>
           </w:p>
         </w:tc>
@@ -19498,13 +19449,7 @@
               <w:jc w:val="center"/>
             </w:pPr>
             <w:r>
-              <w:t>17</w:t>
-            </w:r>
-            <w:r>
-              <w:t xml:space="preserve"> - </w:t>
-            </w:r>
-            <w:r>
-              <w:t>RENOMBRAR</w:t>
+              <w:t>17 - RENOMBRAR</w:t>
             </w:r>
           </w:p>
         </w:tc>
@@ -19763,25 +19708,7 @@
               <w:rPr>
                 <w:lang w:val="en-US"/>
               </w:rPr>
-              <w:t>1</w:t>
-            </w:r>
-            <w:r>
-              <w:rPr>
-                <w:lang w:val="en-US"/>
-              </w:rPr>
-              <w:t>8</w:t>
-            </w:r>
-            <w:r>
-              <w:rPr>
-                <w:lang w:val="en-US"/>
-              </w:rPr>
-              <w:t xml:space="preserve"> – </w:t>
-            </w:r>
-            <w:r>
-              <w:rPr>
-                <w:lang w:val="en-US"/>
-              </w:rPr>
-              <w:t>REUNION</w:t>
+              <w:t>18 – REUNION</w:t>
             </w:r>
           </w:p>
         </w:tc>
@@ -20322,25 +20249,7 @@
               <w:rPr>
                 <w:lang w:val="en-US"/>
               </w:rPr>
-              <w:t>1</w:t>
-            </w:r>
-            <w:r>
-              <w:rPr>
-                <w:lang w:val="en-US"/>
-              </w:rPr>
-              <w:t>9</w:t>
-            </w:r>
-            <w:r>
-              <w:rPr>
-                <w:lang w:val="en-US"/>
-              </w:rPr>
-              <w:t xml:space="preserve"> – </w:t>
-            </w:r>
-            <w:r>
-              <w:rPr>
-                <w:lang w:val="en-US"/>
-              </w:rPr>
-              <w:t>PROYECTAR</w:t>
+              <w:t>19 – PROYECTAR</w:t>
             </w:r>
           </w:p>
         </w:tc>
@@ -21585,19 +21494,7 @@
               <w:rPr>
                 <w:lang w:val="en-US"/>
               </w:rPr>
-              <w:t>3</w:t>
-            </w:r>
-            <w:r>
-              <w:rPr>
-                <w:lang w:val="en-US"/>
-              </w:rPr>
-              <w:t xml:space="preserve"> - </w:t>
-            </w:r>
-            <w:r>
-              <w:rPr>
-                <w:lang w:val="en-US"/>
-              </w:rPr>
-              <w:t>REUNION</w:t>
+              <w:t>3 - REUNION</w:t>
             </w:r>
           </w:p>
         </w:tc>
@@ -23520,13 +23417,7 @@
               <w:jc w:val="center"/>
             </w:pPr>
             <w:r>
-              <w:t>3</w:t>
-            </w:r>
-            <w:r>
-              <w:t xml:space="preserve"> - </w:t>
-            </w:r>
-            <w:r>
-              <w:t>RENOMBRAR</w:t>
+              <w:t>3 - RENOMBRAR</w:t>
             </w:r>
           </w:p>
         </w:tc>
@@ -23656,13 +23547,7 @@
               <w:jc w:val="center"/>
             </w:pPr>
             <w:r>
-              <w:t>4</w:t>
-            </w:r>
-            <w:r>
-              <w:t xml:space="preserve"> - </w:t>
-            </w:r>
-            <w:r>
-              <w:t>REUNION</w:t>
+              <w:t>4 - REUNION</w:t>
             </w:r>
           </w:p>
         </w:tc>
@@ -23774,13 +23659,7 @@
               <w:rPr>
                 <w:lang w:val="en-US"/>
               </w:rPr>
-              <w:t>5</w:t>
-            </w:r>
-            <w:r>
-              <w:rPr>
-                <w:lang w:val="en-US"/>
-              </w:rPr>
-              <w:t xml:space="preserve"> - RENOMBRAR</w:t>
+              <w:t>5 - RENOMBRAR</w:t>
             </w:r>
           </w:p>
         </w:tc>
@@ -24794,6 +24673,1915 @@
     <w:p>
       <w:r>
         <w:lastRenderedPageBreak/>
+        <w:t xml:space="preserve">14 – </w:t>
+      </w:r>
+    </w:p>
+    <w:p>
+      <w:r>
+        <w:t xml:space="preserve">(((EXTENDER (SUMARIZAR </w:t>
+      </w:r>
+      <w:proofErr w:type="spellStart"/>
+      <w:r>
+        <w:t>ItemsFacturas</w:t>
+      </w:r>
+      <w:proofErr w:type="spellEnd"/>
+      <w:r>
+        <w:t xml:space="preserve"> POR </w:t>
+      </w:r>
+      <w:proofErr w:type="spellStart"/>
+      <w:r>
+        <w:t>nroFac</w:t>
+      </w:r>
+      <w:proofErr w:type="spellEnd"/>
+      <w:r>
+        <w:t xml:space="preserve"> AGREGAR </w:t>
+      </w:r>
+      <w:proofErr w:type="gramStart"/>
+      <w:r>
+        <w:t>SUMA(</w:t>
+      </w:r>
+      <w:proofErr w:type="gramEnd"/>
+      <w:r>
+        <w:t xml:space="preserve">Precio) COMO Total) AGREGAR MAX(total) COMO máximo)) RENOMBRAR máximo COMO total) REUNION (SUMARIZAR </w:t>
+      </w:r>
+      <w:proofErr w:type="spellStart"/>
+      <w:r>
+        <w:t>ItemsFacturas</w:t>
+      </w:r>
+      <w:proofErr w:type="spellEnd"/>
+      <w:r>
+        <w:t xml:space="preserve"> POR </w:t>
+      </w:r>
+      <w:proofErr w:type="spellStart"/>
+      <w:r>
+        <w:t>nroFac</w:t>
+      </w:r>
+      <w:proofErr w:type="spellEnd"/>
+      <w:r>
+        <w:t xml:space="preserve"> AGREGAR </w:t>
+      </w:r>
+      <w:proofErr w:type="gramStart"/>
+      <w:r>
+        <w:t>SUMA(</w:t>
+      </w:r>
+      <w:proofErr w:type="gramEnd"/>
+      <w:r>
+        <w:t>Precio) COMO Total)</w:t>
+      </w:r>
+      <w:r>
+        <w:t xml:space="preserve"> PROYECTAR {</w:t>
+      </w:r>
+      <w:proofErr w:type="spellStart"/>
+      <w:r>
+        <w:t>nroFac</w:t>
+      </w:r>
+      <w:proofErr w:type="spellEnd"/>
+      <w:r>
+        <w:t>}</w:t>
+      </w:r>
+    </w:p>
+    <w:tbl>
+      <w:tblPr>
+        <w:tblStyle w:val="Tablaconcuadrcula"/>
+        <w:tblW w:w="0" w:type="auto"/>
+        <w:tblLook w:val="04A0"/>
+      </w:tblPr>
+      <w:tblGrid>
+        <w:gridCol w:w="934"/>
+        <w:gridCol w:w="779"/>
+      </w:tblGrid>
+      <w:tr>
+        <w:tc>
+          <w:tcPr>
+            <w:tcW w:w="1713" w:type="dxa"/>
+            <w:gridSpan w:val="2"/>
+          </w:tcPr>
+          <w:p>
+            <w:pPr>
+              <w:jc w:val="center"/>
+            </w:pPr>
+            <w:r>
+              <w:t>1</w:t>
+            </w:r>
+            <w:r>
+              <w:t xml:space="preserve"> - SUMARIZAR</w:t>
+            </w:r>
+          </w:p>
+        </w:tc>
+      </w:tr>
+      <w:tr>
+        <w:tc>
+          <w:tcPr>
+            <w:tcW w:w="934" w:type="dxa"/>
+          </w:tcPr>
+          <w:p>
+            <w:pPr>
+              <w:jc w:val="center"/>
+            </w:pPr>
+            <w:proofErr w:type="spellStart"/>
+            <w:r>
+              <w:t>nroFac</w:t>
+            </w:r>
+            <w:proofErr w:type="spellEnd"/>
+          </w:p>
+        </w:tc>
+        <w:tc>
+          <w:tcPr>
+            <w:tcW w:w="779" w:type="dxa"/>
+          </w:tcPr>
+          <w:p>
+            <w:pPr>
+              <w:jc w:val="center"/>
+            </w:pPr>
+            <w:r>
+              <w:t>t</w:t>
+            </w:r>
+            <w:r>
+              <w:t>otal</w:t>
+            </w:r>
+          </w:p>
+        </w:tc>
+      </w:tr>
+      <w:tr>
+        <w:tc>
+          <w:tcPr>
+            <w:tcW w:w="934" w:type="dxa"/>
+          </w:tcPr>
+          <w:p>
+            <w:pPr>
+              <w:jc w:val="center"/>
+            </w:pPr>
+            <w:r>
+              <w:t>1</w:t>
+            </w:r>
+          </w:p>
+        </w:tc>
+        <w:tc>
+          <w:tcPr>
+            <w:tcW w:w="779" w:type="dxa"/>
+          </w:tcPr>
+          <w:p>
+            <w:pPr>
+              <w:jc w:val="center"/>
+            </w:pPr>
+            <w:r>
+              <w:t>9</w:t>
+            </w:r>
+          </w:p>
+        </w:tc>
+      </w:tr>
+      <w:tr>
+        <w:tc>
+          <w:tcPr>
+            <w:tcW w:w="934" w:type="dxa"/>
+          </w:tcPr>
+          <w:p>
+            <w:pPr>
+              <w:jc w:val="center"/>
+            </w:pPr>
+            <w:r>
+              <w:t>2</w:t>
+            </w:r>
+          </w:p>
+        </w:tc>
+        <w:tc>
+          <w:tcPr>
+            <w:tcW w:w="779" w:type="dxa"/>
+          </w:tcPr>
+          <w:p>
+            <w:pPr>
+              <w:jc w:val="center"/>
+            </w:pPr>
+            <w:r>
+              <w:t>10</w:t>
+            </w:r>
+          </w:p>
+        </w:tc>
+      </w:tr>
+      <w:tr>
+        <w:tc>
+          <w:tcPr>
+            <w:tcW w:w="934" w:type="dxa"/>
+          </w:tcPr>
+          <w:p>
+            <w:pPr>
+              <w:jc w:val="center"/>
+            </w:pPr>
+            <w:r>
+              <w:t>3</w:t>
+            </w:r>
+          </w:p>
+        </w:tc>
+        <w:tc>
+          <w:tcPr>
+            <w:tcW w:w="779" w:type="dxa"/>
+          </w:tcPr>
+          <w:p>
+            <w:pPr>
+              <w:jc w:val="center"/>
+            </w:pPr>
+            <w:r>
+              <w:t>24</w:t>
+            </w:r>
+          </w:p>
+        </w:tc>
+      </w:tr>
+      <w:tr>
+        <w:tc>
+          <w:tcPr>
+            <w:tcW w:w="934" w:type="dxa"/>
+          </w:tcPr>
+          <w:p>
+            <w:pPr>
+              <w:jc w:val="center"/>
+            </w:pPr>
+            <w:r>
+              <w:t>4</w:t>
+            </w:r>
+          </w:p>
+        </w:tc>
+        <w:tc>
+          <w:tcPr>
+            <w:tcW w:w="779" w:type="dxa"/>
+          </w:tcPr>
+          <w:p>
+            <w:pPr>
+              <w:jc w:val="center"/>
+            </w:pPr>
+            <w:r>
+              <w:t>12.5</w:t>
+            </w:r>
+          </w:p>
+        </w:tc>
+      </w:tr>
+      <w:tr>
+        <w:tc>
+          <w:tcPr>
+            <w:tcW w:w="934" w:type="dxa"/>
+          </w:tcPr>
+          <w:p>
+            <w:pPr>
+              <w:jc w:val="center"/>
+            </w:pPr>
+            <w:r>
+              <w:t>5</w:t>
+            </w:r>
+          </w:p>
+        </w:tc>
+        <w:tc>
+          <w:tcPr>
+            <w:tcW w:w="779" w:type="dxa"/>
+          </w:tcPr>
+          <w:p>
+            <w:pPr>
+              <w:jc w:val="center"/>
+            </w:pPr>
+            <w:r>
+              <w:t>13.5</w:t>
+            </w:r>
+          </w:p>
+        </w:tc>
+      </w:tr>
+      <w:tr>
+        <w:tc>
+          <w:tcPr>
+            <w:tcW w:w="934" w:type="dxa"/>
+          </w:tcPr>
+          <w:p>
+            <w:pPr>
+              <w:jc w:val="center"/>
+            </w:pPr>
+            <w:r>
+              <w:t>6</w:t>
+            </w:r>
+          </w:p>
+        </w:tc>
+        <w:tc>
+          <w:tcPr>
+            <w:tcW w:w="779" w:type="dxa"/>
+          </w:tcPr>
+          <w:p>
+            <w:pPr>
+              <w:jc w:val="center"/>
+            </w:pPr>
+            <w:r>
+              <w:t>7</w:t>
+            </w:r>
+          </w:p>
+        </w:tc>
+      </w:tr>
+      <w:tr>
+        <w:tc>
+          <w:tcPr>
+            <w:tcW w:w="934" w:type="dxa"/>
+          </w:tcPr>
+          <w:p>
+            <w:pPr>
+              <w:jc w:val="center"/>
+            </w:pPr>
+            <w:r>
+              <w:t>7</w:t>
+            </w:r>
+          </w:p>
+        </w:tc>
+        <w:tc>
+          <w:tcPr>
+            <w:tcW w:w="779" w:type="dxa"/>
+          </w:tcPr>
+          <w:p>
+            <w:pPr>
+              <w:jc w:val="center"/>
+            </w:pPr>
+            <w:r>
+              <w:t>24</w:t>
+            </w:r>
+          </w:p>
+        </w:tc>
+      </w:tr>
+      <w:tr>
+        <w:tc>
+          <w:tcPr>
+            <w:tcW w:w="934" w:type="dxa"/>
+          </w:tcPr>
+          <w:p>
+            <w:pPr>
+              <w:jc w:val="center"/>
+            </w:pPr>
+            <w:r>
+              <w:t>8</w:t>
+            </w:r>
+          </w:p>
+        </w:tc>
+        <w:tc>
+          <w:tcPr>
+            <w:tcW w:w="779" w:type="dxa"/>
+          </w:tcPr>
+          <w:p>
+            <w:pPr>
+              <w:jc w:val="center"/>
+            </w:pPr>
+            <w:r>
+              <w:t>16</w:t>
+            </w:r>
+          </w:p>
+        </w:tc>
+      </w:tr>
+    </w:tbl>
+    <w:tbl>
+      <w:tblPr>
+        <w:tblStyle w:val="Tablaconcuadrcula"/>
+        <w:tblpPr w:leftFromText="141" w:rightFromText="141" w:vertAnchor="text" w:horzAnchor="page" w:tblpX="7228" w:tblpY="-2650"/>
+        <w:tblW w:w="0" w:type="auto"/>
+        <w:tblLook w:val="04A0"/>
+      </w:tblPr>
+      <w:tblGrid>
+        <w:gridCol w:w="1687"/>
+      </w:tblGrid>
+      <w:tr>
+        <w:tc>
+          <w:tcPr>
+            <w:tcW w:w="1687" w:type="dxa"/>
+          </w:tcPr>
+          <w:p>
+            <w:pPr>
+              <w:jc w:val="center"/>
+            </w:pPr>
+            <w:r>
+              <w:t>3</w:t>
+            </w:r>
+            <w:r>
+              <w:t xml:space="preserve"> - </w:t>
+            </w:r>
+            <w:r>
+              <w:t>RENOMBRAR</w:t>
+            </w:r>
+          </w:p>
+        </w:tc>
+      </w:tr>
+      <w:tr>
+        <w:tc>
+          <w:tcPr>
+            <w:tcW w:w="1687" w:type="dxa"/>
+          </w:tcPr>
+          <w:p>
+            <w:pPr>
+              <w:jc w:val="center"/>
+            </w:pPr>
+            <w:r>
+              <w:t>total</w:t>
+            </w:r>
+          </w:p>
+        </w:tc>
+      </w:tr>
+      <w:tr>
+        <w:tc>
+          <w:tcPr>
+            <w:tcW w:w="1687" w:type="dxa"/>
+          </w:tcPr>
+          <w:p>
+            <w:pPr>
+              <w:jc w:val="center"/>
+            </w:pPr>
+            <w:r>
+              <w:t>24</w:t>
+            </w:r>
+          </w:p>
+        </w:tc>
+      </w:tr>
+    </w:tbl>
+    <w:tbl>
+      <w:tblPr>
+        <w:tblStyle w:val="Tablaconcuadrcula"/>
+        <w:tblpPr w:leftFromText="141" w:rightFromText="141" w:vertAnchor="text" w:horzAnchor="page" w:tblpX="6178" w:tblpY="255"/>
+        <w:tblW w:w="0" w:type="auto"/>
+        <w:tblLook w:val="04A0"/>
+      </w:tblPr>
+      <w:tblGrid>
+        <w:gridCol w:w="1669"/>
+      </w:tblGrid>
+      <w:tr>
+        <w:tc>
+          <w:tcPr>
+            <w:tcW w:w="1669" w:type="dxa"/>
+          </w:tcPr>
+          <w:p>
+            <w:pPr>
+              <w:jc w:val="center"/>
+            </w:pPr>
+            <w:r>
+              <w:t>5</w:t>
+            </w:r>
+            <w:r>
+              <w:t xml:space="preserve"> - </w:t>
+            </w:r>
+            <w:r>
+              <w:t>PROYECTAR</w:t>
+            </w:r>
+          </w:p>
+        </w:tc>
+      </w:tr>
+      <w:tr>
+        <w:tc>
+          <w:tcPr>
+            <w:tcW w:w="1669" w:type="dxa"/>
+          </w:tcPr>
+          <w:p>
+            <w:pPr>
+              <w:jc w:val="center"/>
+            </w:pPr>
+            <w:proofErr w:type="spellStart"/>
+            <w:r>
+              <w:t>nroFac</w:t>
+            </w:r>
+            <w:proofErr w:type="spellEnd"/>
+          </w:p>
+        </w:tc>
+      </w:tr>
+      <w:tr>
+        <w:tc>
+          <w:tcPr>
+            <w:tcW w:w="1669" w:type="dxa"/>
+          </w:tcPr>
+          <w:p>
+            <w:pPr>
+              <w:jc w:val="center"/>
+            </w:pPr>
+            <w:r>
+              <w:t>3</w:t>
+            </w:r>
+          </w:p>
+        </w:tc>
+      </w:tr>
+      <w:tr>
+        <w:tc>
+          <w:tcPr>
+            <w:tcW w:w="1669" w:type="dxa"/>
+          </w:tcPr>
+          <w:p>
+            <w:pPr>
+              <w:jc w:val="center"/>
+            </w:pPr>
+            <w:r>
+              <w:t>7</w:t>
+            </w:r>
+          </w:p>
+        </w:tc>
+      </w:tr>
+    </w:tbl>
+    <w:p/>
+    <w:tbl>
+      <w:tblPr>
+        <w:tblStyle w:val="Tablaconcuadrcula"/>
+        <w:tblpPr w:leftFromText="141" w:rightFromText="141" w:vertAnchor="text" w:horzAnchor="page" w:tblpX="4408" w:tblpY="-2710"/>
+        <w:tblW w:w="0" w:type="auto"/>
+        <w:tblLook w:val="04A0"/>
+      </w:tblPr>
+      <w:tblGrid>
+        <w:gridCol w:w="1687"/>
+      </w:tblGrid>
+      <w:tr>
+        <w:tc>
+          <w:tcPr>
+            <w:tcW w:w="1687" w:type="dxa"/>
+          </w:tcPr>
+          <w:p>
+            <w:pPr>
+              <w:jc w:val="center"/>
+            </w:pPr>
+            <w:r>
+              <w:t>2 - EXTENDER</w:t>
+            </w:r>
+          </w:p>
+        </w:tc>
+      </w:tr>
+      <w:tr>
+        <w:tc>
+          <w:tcPr>
+            <w:tcW w:w="1687" w:type="dxa"/>
+          </w:tcPr>
+          <w:p>
+            <w:pPr>
+              <w:jc w:val="center"/>
+            </w:pPr>
+            <w:r>
+              <w:t>m</w:t>
+            </w:r>
+            <w:r>
+              <w:t>áximo</w:t>
+            </w:r>
+          </w:p>
+        </w:tc>
+      </w:tr>
+      <w:tr>
+        <w:tc>
+          <w:tcPr>
+            <w:tcW w:w="1687" w:type="dxa"/>
+          </w:tcPr>
+          <w:p>
+            <w:pPr>
+              <w:jc w:val="center"/>
+            </w:pPr>
+            <w:r>
+              <w:t>24</w:t>
+            </w:r>
+          </w:p>
+        </w:tc>
+      </w:tr>
+    </w:tbl>
+    <w:tbl>
+      <w:tblPr>
+        <w:tblStyle w:val="Tablaconcuadrcula"/>
+        <w:tblW w:w="0" w:type="auto"/>
+        <w:tblLook w:val="04A0"/>
+      </w:tblPr>
+      <w:tblGrid>
+        <w:gridCol w:w="934"/>
+        <w:gridCol w:w="779"/>
+      </w:tblGrid>
+      <w:tr>
+        <w:tc>
+          <w:tcPr>
+            <w:tcW w:w="1713" w:type="dxa"/>
+            <w:gridSpan w:val="2"/>
+          </w:tcPr>
+          <w:p>
+            <w:pPr>
+              <w:jc w:val="center"/>
+            </w:pPr>
+            <w:r>
+              <w:t>4</w:t>
+            </w:r>
+            <w:r>
+              <w:t xml:space="preserve"> - </w:t>
+            </w:r>
+            <w:r>
+              <w:t>REUNION</w:t>
+            </w:r>
+          </w:p>
+        </w:tc>
+      </w:tr>
+      <w:tr>
+        <w:tc>
+          <w:tcPr>
+            <w:tcW w:w="934" w:type="dxa"/>
+          </w:tcPr>
+          <w:p>
+            <w:pPr>
+              <w:jc w:val="center"/>
+            </w:pPr>
+            <w:proofErr w:type="spellStart"/>
+            <w:r>
+              <w:t>nroFac</w:t>
+            </w:r>
+            <w:proofErr w:type="spellEnd"/>
+          </w:p>
+        </w:tc>
+        <w:tc>
+          <w:tcPr>
+            <w:tcW w:w="779" w:type="dxa"/>
+          </w:tcPr>
+          <w:p>
+            <w:pPr>
+              <w:jc w:val="center"/>
+            </w:pPr>
+            <w:r>
+              <w:t>total</w:t>
+            </w:r>
+          </w:p>
+        </w:tc>
+      </w:tr>
+      <w:tr>
+        <w:tc>
+          <w:tcPr>
+            <w:tcW w:w="934" w:type="dxa"/>
+          </w:tcPr>
+          <w:p>
+            <w:pPr>
+              <w:jc w:val="center"/>
+            </w:pPr>
+            <w:r>
+              <w:t>3</w:t>
+            </w:r>
+          </w:p>
+        </w:tc>
+        <w:tc>
+          <w:tcPr>
+            <w:tcW w:w="779" w:type="dxa"/>
+          </w:tcPr>
+          <w:p>
+            <w:pPr>
+              <w:jc w:val="center"/>
+            </w:pPr>
+            <w:r>
+              <w:t>24</w:t>
+            </w:r>
+          </w:p>
+        </w:tc>
+      </w:tr>
+      <w:tr>
+        <w:tc>
+          <w:tcPr>
+            <w:tcW w:w="934" w:type="dxa"/>
+          </w:tcPr>
+          <w:p>
+            <w:pPr>
+              <w:jc w:val="center"/>
+            </w:pPr>
+            <w:r>
+              <w:t>7</w:t>
+            </w:r>
+          </w:p>
+        </w:tc>
+        <w:tc>
+          <w:tcPr>
+            <w:tcW w:w="779" w:type="dxa"/>
+          </w:tcPr>
+          <w:p>
+            <w:pPr>
+              <w:jc w:val="center"/>
+            </w:pPr>
+            <w:r>
+              <w:t>24</w:t>
+            </w:r>
+          </w:p>
+        </w:tc>
+      </w:tr>
+    </w:tbl>
+    <w:p/>
+    <w:p/>
+    <w:p/>
+    <w:p/>
+    <w:p/>
+    <w:p/>
+    <w:p/>
+    <w:p/>
+    <w:p/>
+    <w:p/>
+    <w:p/>
+    <w:p/>
+    <w:p/>
+    <w:p/>
+    <w:p/>
+    <w:p/>
+    <w:p>
+      <w:r>
+        <w:lastRenderedPageBreak/>
+        <w:t xml:space="preserve">16 – </w:t>
+      </w:r>
+    </w:p>
+    <w:p>
+      <w:r>
+        <w:t>(</w:t>
+      </w:r>
+      <w:r>
+        <w:t>(</w:t>
+      </w:r>
+      <w:r>
+        <w:t xml:space="preserve">SUMARIZAR </w:t>
+      </w:r>
+      <w:proofErr w:type="spellStart"/>
+      <w:r>
+        <w:t>ItemFactura</w:t>
+      </w:r>
+      <w:proofErr w:type="spellEnd"/>
+      <w:r>
+        <w:t xml:space="preserve"> POR </w:t>
+      </w:r>
+      <w:proofErr w:type="spellStart"/>
+      <w:r>
+        <w:t>idPlato</w:t>
+      </w:r>
+      <w:proofErr w:type="spellEnd"/>
+      <w:r>
+        <w:t xml:space="preserve"> AGREGAR SUMAR (</w:t>
+      </w:r>
+      <w:proofErr w:type="spellStart"/>
+      <w:r>
+        <w:t>cant</w:t>
+      </w:r>
+      <w:proofErr w:type="spellEnd"/>
+      <w:r>
+        <w:t xml:space="preserve">) COMO </w:t>
+      </w:r>
+      <w:proofErr w:type="spellStart"/>
+      <w:r>
+        <w:t>cantTotal</w:t>
+      </w:r>
+      <w:proofErr w:type="spellEnd"/>
+      <w:r>
+        <w:t xml:space="preserve">) RESTRICCION </w:t>
+      </w:r>
+      <w:proofErr w:type="spellStart"/>
+      <w:r>
+        <w:t>cantTotal</w:t>
+      </w:r>
+      <w:proofErr w:type="spellEnd"/>
+      <w:r>
+        <w:t xml:space="preserve"> &gt;3) PROYECTAR {</w:t>
+      </w:r>
+      <w:proofErr w:type="spellStart"/>
+      <w:r>
+        <w:t>idPlato</w:t>
+      </w:r>
+      <w:proofErr w:type="spellEnd"/>
+      <w:r>
+        <w:t>}</w:t>
+      </w:r>
+    </w:p>
+    <w:tbl>
+      <w:tblPr>
+        <w:tblStyle w:val="Tablaconcuadrcula"/>
+        <w:tblW w:w="0" w:type="auto"/>
+        <w:tblLook w:val="04A0"/>
+      </w:tblPr>
+      <w:tblGrid>
+        <w:gridCol w:w="951"/>
+        <w:gridCol w:w="1167"/>
+      </w:tblGrid>
+      <w:tr>
+        <w:tc>
+          <w:tcPr>
+            <w:tcW w:w="2118" w:type="dxa"/>
+            <w:gridSpan w:val="2"/>
+          </w:tcPr>
+          <w:p>
+            <w:pPr>
+              <w:jc w:val="center"/>
+            </w:pPr>
+            <w:r>
+              <w:t>1 - SUMARIZAR</w:t>
+            </w:r>
+          </w:p>
+        </w:tc>
+      </w:tr>
+      <w:tr>
+        <w:tc>
+          <w:tcPr>
+            <w:tcW w:w="951" w:type="dxa"/>
+          </w:tcPr>
+          <w:p>
+            <w:pPr>
+              <w:jc w:val="center"/>
+              <w:rPr>
+                <w:lang w:val="en-US"/>
+              </w:rPr>
+            </w:pPr>
+            <w:proofErr w:type="spellStart"/>
+            <w:r>
+              <w:rPr>
+                <w:lang w:val="en-US"/>
+              </w:rPr>
+              <w:t>idPlato</w:t>
+            </w:r>
+            <w:proofErr w:type="spellEnd"/>
+          </w:p>
+        </w:tc>
+        <w:tc>
+          <w:tcPr>
+            <w:tcW w:w="1167" w:type="dxa"/>
+          </w:tcPr>
+          <w:p>
+            <w:pPr>
+              <w:jc w:val="center"/>
+              <w:rPr>
+                <w:lang w:val="en-US"/>
+              </w:rPr>
+            </w:pPr>
+            <w:proofErr w:type="spellStart"/>
+            <w:r>
+              <w:rPr>
+                <w:lang w:val="en-US"/>
+              </w:rPr>
+              <w:t>cantTotal</w:t>
+            </w:r>
+            <w:proofErr w:type="spellEnd"/>
+          </w:p>
+        </w:tc>
+      </w:tr>
+      <w:tr>
+        <w:tc>
+          <w:tcPr>
+            <w:tcW w:w="951" w:type="dxa"/>
+          </w:tcPr>
+          <w:p>
+            <w:pPr>
+              <w:jc w:val="center"/>
+            </w:pPr>
+            <w:r>
+              <w:t>101</w:t>
+            </w:r>
+          </w:p>
+        </w:tc>
+        <w:tc>
+          <w:tcPr>
+            <w:tcW w:w="1167" w:type="dxa"/>
+          </w:tcPr>
+          <w:p>
+            <w:pPr>
+              <w:jc w:val="center"/>
+            </w:pPr>
+            <w:r>
+              <w:t>6</w:t>
+            </w:r>
+          </w:p>
+        </w:tc>
+      </w:tr>
+      <w:tr>
+        <w:tc>
+          <w:tcPr>
+            <w:tcW w:w="951" w:type="dxa"/>
+          </w:tcPr>
+          <w:p>
+            <w:pPr>
+              <w:jc w:val="center"/>
+            </w:pPr>
+            <w:r>
+              <w:t>102</w:t>
+            </w:r>
+          </w:p>
+        </w:tc>
+        <w:tc>
+          <w:tcPr>
+            <w:tcW w:w="1167" w:type="dxa"/>
+          </w:tcPr>
+          <w:p>
+            <w:pPr>
+              <w:jc w:val="center"/>
+            </w:pPr>
+            <w:r>
+              <w:t>11</w:t>
+            </w:r>
+          </w:p>
+        </w:tc>
+      </w:tr>
+      <w:tr>
+        <w:tc>
+          <w:tcPr>
+            <w:tcW w:w="951" w:type="dxa"/>
+          </w:tcPr>
+          <w:p>
+            <w:pPr>
+              <w:jc w:val="center"/>
+            </w:pPr>
+            <w:r>
+              <w:t>103</w:t>
+            </w:r>
+          </w:p>
+        </w:tc>
+        <w:tc>
+          <w:tcPr>
+            <w:tcW w:w="1167" w:type="dxa"/>
+          </w:tcPr>
+          <w:p>
+            <w:pPr>
+              <w:jc w:val="center"/>
+            </w:pPr>
+            <w:r>
+              <w:t>1</w:t>
+            </w:r>
+          </w:p>
+        </w:tc>
+      </w:tr>
+      <w:tr>
+        <w:tc>
+          <w:tcPr>
+            <w:tcW w:w="951" w:type="dxa"/>
+          </w:tcPr>
+          <w:p>
+            <w:pPr>
+              <w:jc w:val="center"/>
+            </w:pPr>
+            <w:r>
+              <w:t>104</w:t>
+            </w:r>
+          </w:p>
+        </w:tc>
+        <w:tc>
+          <w:tcPr>
+            <w:tcW w:w="1167" w:type="dxa"/>
+          </w:tcPr>
+          <w:p>
+            <w:pPr>
+              <w:jc w:val="center"/>
+              <w:rPr>
+                <w:lang w:val="en-US"/>
+              </w:rPr>
+            </w:pPr>
+            <w:r>
+              <w:rPr>
+                <w:lang w:val="en-US"/>
+              </w:rPr>
+              <w:t>3</w:t>
+            </w:r>
+          </w:p>
+        </w:tc>
+      </w:tr>
+      <w:tr>
+        <w:tc>
+          <w:tcPr>
+            <w:tcW w:w="951" w:type="dxa"/>
+          </w:tcPr>
+          <w:p>
+            <w:pPr>
+              <w:jc w:val="center"/>
+            </w:pPr>
+            <w:r>
+              <w:t>105</w:t>
+            </w:r>
+          </w:p>
+        </w:tc>
+        <w:tc>
+          <w:tcPr>
+            <w:tcW w:w="1167" w:type="dxa"/>
+          </w:tcPr>
+          <w:p>
+            <w:pPr>
+              <w:jc w:val="center"/>
+            </w:pPr>
+            <w:r>
+              <w:t>28</w:t>
+            </w:r>
+          </w:p>
+        </w:tc>
+      </w:tr>
+      <w:tr>
+        <w:tc>
+          <w:tcPr>
+            <w:tcW w:w="951" w:type="dxa"/>
+          </w:tcPr>
+          <w:p>
+            <w:pPr>
+              <w:jc w:val="center"/>
+            </w:pPr>
+            <w:r>
+              <w:t>106</w:t>
+            </w:r>
+          </w:p>
+        </w:tc>
+        <w:tc>
+          <w:tcPr>
+            <w:tcW w:w="1167" w:type="dxa"/>
+          </w:tcPr>
+          <w:p>
+            <w:pPr>
+              <w:jc w:val="center"/>
+            </w:pPr>
+            <w:r>
+              <w:t>1</w:t>
+            </w:r>
+          </w:p>
+        </w:tc>
+      </w:tr>
+      <w:tr>
+        <w:tc>
+          <w:tcPr>
+            <w:tcW w:w="951" w:type="dxa"/>
+          </w:tcPr>
+          <w:p>
+            <w:pPr>
+              <w:jc w:val="center"/>
+            </w:pPr>
+            <w:r>
+              <w:t>107</w:t>
+            </w:r>
+          </w:p>
+        </w:tc>
+        <w:tc>
+          <w:tcPr>
+            <w:tcW w:w="1167" w:type="dxa"/>
+          </w:tcPr>
+          <w:p>
+            <w:pPr>
+              <w:jc w:val="center"/>
+            </w:pPr>
+            <w:r>
+              <w:t>2</w:t>
+            </w:r>
+          </w:p>
+        </w:tc>
+      </w:tr>
+      <w:tr>
+        <w:tc>
+          <w:tcPr>
+            <w:tcW w:w="951" w:type="dxa"/>
+          </w:tcPr>
+          <w:p>
+            <w:pPr>
+              <w:jc w:val="center"/>
+            </w:pPr>
+            <w:r>
+              <w:t>108</w:t>
+            </w:r>
+          </w:p>
+        </w:tc>
+        <w:tc>
+          <w:tcPr>
+            <w:tcW w:w="1167" w:type="dxa"/>
+          </w:tcPr>
+          <w:p>
+            <w:pPr>
+              <w:jc w:val="center"/>
+            </w:pPr>
+            <w:r>
+              <w:t>3</w:t>
+            </w:r>
+          </w:p>
+        </w:tc>
+      </w:tr>
+    </w:tbl>
+    <w:tbl>
+      <w:tblPr>
+        <w:tblStyle w:val="Tablaconcuadrcula"/>
+        <w:tblpPr w:leftFromText="141" w:rightFromText="141" w:vertAnchor="text" w:horzAnchor="page" w:tblpX="4438" w:tblpY="-2650"/>
+        <w:tblW w:w="0" w:type="auto"/>
+        <w:tblLook w:val="04A0"/>
+      </w:tblPr>
+      <w:tblGrid>
+        <w:gridCol w:w="951"/>
+        <w:gridCol w:w="1167"/>
+      </w:tblGrid>
+      <w:tr>
+        <w:tc>
+          <w:tcPr>
+            <w:tcW w:w="2118" w:type="dxa"/>
+            <w:gridSpan w:val="2"/>
+          </w:tcPr>
+          <w:p>
+            <w:pPr>
+              <w:jc w:val="center"/>
+            </w:pPr>
+            <w:r>
+              <w:t>2 - RESTRICCION</w:t>
+            </w:r>
+          </w:p>
+        </w:tc>
+      </w:tr>
+      <w:tr>
+        <w:tc>
+          <w:tcPr>
+            <w:tcW w:w="951" w:type="dxa"/>
+          </w:tcPr>
+          <w:p>
+            <w:pPr>
+              <w:jc w:val="center"/>
+              <w:rPr>
+                <w:lang w:val="en-US"/>
+              </w:rPr>
+            </w:pPr>
+            <w:proofErr w:type="spellStart"/>
+            <w:r>
+              <w:rPr>
+                <w:lang w:val="en-US"/>
+              </w:rPr>
+              <w:t>idPlato</w:t>
+            </w:r>
+            <w:proofErr w:type="spellEnd"/>
+          </w:p>
+        </w:tc>
+        <w:tc>
+          <w:tcPr>
+            <w:tcW w:w="1167" w:type="dxa"/>
+          </w:tcPr>
+          <w:p>
+            <w:pPr>
+              <w:jc w:val="center"/>
+              <w:rPr>
+                <w:lang w:val="en-US"/>
+              </w:rPr>
+            </w:pPr>
+            <w:proofErr w:type="spellStart"/>
+            <w:r>
+              <w:rPr>
+                <w:lang w:val="en-US"/>
+              </w:rPr>
+              <w:t>cantTotal</w:t>
+            </w:r>
+            <w:proofErr w:type="spellEnd"/>
+          </w:p>
+        </w:tc>
+      </w:tr>
+      <w:tr>
+        <w:tc>
+          <w:tcPr>
+            <w:tcW w:w="951" w:type="dxa"/>
+          </w:tcPr>
+          <w:p>
+            <w:pPr>
+              <w:jc w:val="center"/>
+            </w:pPr>
+            <w:r>
+              <w:t>101</w:t>
+            </w:r>
+          </w:p>
+        </w:tc>
+        <w:tc>
+          <w:tcPr>
+            <w:tcW w:w="1167" w:type="dxa"/>
+          </w:tcPr>
+          <w:p>
+            <w:pPr>
+              <w:jc w:val="center"/>
+            </w:pPr>
+            <w:r>
+              <w:t>6</w:t>
+            </w:r>
+          </w:p>
+        </w:tc>
+      </w:tr>
+      <w:tr>
+        <w:tc>
+          <w:tcPr>
+            <w:tcW w:w="951" w:type="dxa"/>
+          </w:tcPr>
+          <w:p>
+            <w:pPr>
+              <w:jc w:val="center"/>
+            </w:pPr>
+            <w:r>
+              <w:t>102</w:t>
+            </w:r>
+          </w:p>
+        </w:tc>
+        <w:tc>
+          <w:tcPr>
+            <w:tcW w:w="1167" w:type="dxa"/>
+          </w:tcPr>
+          <w:p>
+            <w:pPr>
+              <w:jc w:val="center"/>
+            </w:pPr>
+            <w:r>
+              <w:t>11</w:t>
+            </w:r>
+          </w:p>
+        </w:tc>
+      </w:tr>
+      <w:tr>
+        <w:tc>
+          <w:tcPr>
+            <w:tcW w:w="951" w:type="dxa"/>
+          </w:tcPr>
+          <w:p>
+            <w:pPr>
+              <w:jc w:val="center"/>
+            </w:pPr>
+            <w:r>
+              <w:t>105</w:t>
+            </w:r>
+          </w:p>
+        </w:tc>
+        <w:tc>
+          <w:tcPr>
+            <w:tcW w:w="1167" w:type="dxa"/>
+          </w:tcPr>
+          <w:p>
+            <w:pPr>
+              <w:jc w:val="center"/>
+            </w:pPr>
+            <w:r>
+              <w:t>28</w:t>
+            </w:r>
+          </w:p>
+        </w:tc>
+      </w:tr>
+    </w:tbl>
+    <w:tbl>
+      <w:tblPr>
+        <w:tblStyle w:val="Tablaconcuadrcula"/>
+        <w:tblpPr w:leftFromText="141" w:rightFromText="141" w:vertAnchor="text" w:horzAnchor="margin" w:tblpY="305"/>
+        <w:tblW w:w="0" w:type="auto"/>
+        <w:tblLook w:val="04A0"/>
+      </w:tblPr>
+      <w:tblGrid>
+        <w:gridCol w:w="1669"/>
+      </w:tblGrid>
+      <w:tr>
+        <w:tc>
+          <w:tcPr>
+            <w:tcW w:w="1669" w:type="dxa"/>
+          </w:tcPr>
+          <w:p>
+            <w:pPr>
+              <w:jc w:val="center"/>
+            </w:pPr>
+            <w:r>
+              <w:t>3 - PROYECTAR</w:t>
+            </w:r>
+          </w:p>
+        </w:tc>
+      </w:tr>
+      <w:tr>
+        <w:tc>
+          <w:tcPr>
+            <w:tcW w:w="1669" w:type="dxa"/>
+          </w:tcPr>
+          <w:p>
+            <w:pPr>
+              <w:jc w:val="center"/>
+              <w:rPr>
+                <w:lang w:val="en-US"/>
+              </w:rPr>
+            </w:pPr>
+            <w:proofErr w:type="spellStart"/>
+            <w:r>
+              <w:rPr>
+                <w:lang w:val="en-US"/>
+              </w:rPr>
+              <w:t>idPlato</w:t>
+            </w:r>
+            <w:proofErr w:type="spellEnd"/>
+          </w:p>
+        </w:tc>
+      </w:tr>
+      <w:tr>
+        <w:tc>
+          <w:tcPr>
+            <w:tcW w:w="1669" w:type="dxa"/>
+          </w:tcPr>
+          <w:p>
+            <w:pPr>
+              <w:jc w:val="center"/>
+            </w:pPr>
+            <w:r>
+              <w:t>101</w:t>
+            </w:r>
+          </w:p>
+        </w:tc>
+      </w:tr>
+      <w:tr>
+        <w:tc>
+          <w:tcPr>
+            <w:tcW w:w="1669" w:type="dxa"/>
+          </w:tcPr>
+          <w:p>
+            <w:pPr>
+              <w:jc w:val="center"/>
+            </w:pPr>
+            <w:r>
+              <w:t>102</w:t>
+            </w:r>
+          </w:p>
+        </w:tc>
+      </w:tr>
+      <w:tr>
+        <w:tc>
+          <w:tcPr>
+            <w:tcW w:w="1669" w:type="dxa"/>
+          </w:tcPr>
+          <w:p>
+            <w:pPr>
+              <w:jc w:val="center"/>
+            </w:pPr>
+            <w:r>
+              <w:t>105</w:t>
+            </w:r>
+          </w:p>
+        </w:tc>
+      </w:tr>
+    </w:tbl>
+    <w:p/>
+    <w:p/>
+    <w:p/>
+    <w:p/>
+    <w:p/>
+    <w:p>
+      <w:r>
+        <w:t xml:space="preserve">17 – </w:t>
+      </w:r>
+    </w:p>
+    <w:p>
+      <w:r>
+        <w:t>(</w:t>
+      </w:r>
+      <w:r>
+        <w:t>(</w:t>
+      </w:r>
+      <w:r>
+        <w:t xml:space="preserve">SUMARIZAR </w:t>
+      </w:r>
+      <w:proofErr w:type="spellStart"/>
+      <w:r>
+        <w:t>ItemFactura</w:t>
+      </w:r>
+      <w:proofErr w:type="spellEnd"/>
+      <w:r>
+        <w:t xml:space="preserve"> POR </w:t>
+      </w:r>
+      <w:proofErr w:type="spellStart"/>
+      <w:r>
+        <w:t>idPlato</w:t>
+      </w:r>
+      <w:proofErr w:type="spellEnd"/>
+      <w:r>
+        <w:t xml:space="preserve"> AGREGAR SUMAR (</w:t>
+      </w:r>
+      <w:proofErr w:type="spellStart"/>
+      <w:r>
+        <w:t>cant</w:t>
+      </w:r>
+      <w:proofErr w:type="spellEnd"/>
+      <w:r>
+        <w:t xml:space="preserve">) COMO </w:t>
+      </w:r>
+      <w:proofErr w:type="spellStart"/>
+      <w:r>
+        <w:t>cantTotal</w:t>
+      </w:r>
+      <w:proofErr w:type="spellEnd"/>
+      <w:r>
+        <w:t xml:space="preserve">) RESTRICCION </w:t>
+      </w:r>
+      <w:proofErr w:type="spellStart"/>
+      <w:r>
+        <w:t>cantTotal</w:t>
+      </w:r>
+      <w:proofErr w:type="spellEnd"/>
+      <w:r>
+        <w:t xml:space="preserve"> &gt;10) PROYECTAR {</w:t>
+      </w:r>
+      <w:proofErr w:type="spellStart"/>
+      <w:r>
+        <w:t>idPlato</w:t>
+      </w:r>
+      <w:proofErr w:type="spellEnd"/>
+      <w:r>
+        <w:t>}</w:t>
+      </w:r>
+    </w:p>
+    <w:tbl>
+      <w:tblPr>
+        <w:tblStyle w:val="Tablaconcuadrcula"/>
+        <w:tblW w:w="0" w:type="auto"/>
+        <w:tblLook w:val="04A0"/>
+      </w:tblPr>
+      <w:tblGrid>
+        <w:gridCol w:w="951"/>
+        <w:gridCol w:w="1167"/>
+      </w:tblGrid>
+      <w:tr>
+        <w:tc>
+          <w:tcPr>
+            <w:tcW w:w="2118" w:type="dxa"/>
+            <w:gridSpan w:val="2"/>
+          </w:tcPr>
+          <w:p>
+            <w:pPr>
+              <w:jc w:val="center"/>
+            </w:pPr>
+            <w:r>
+              <w:t>1 - SUMARIZAR</w:t>
+            </w:r>
+          </w:p>
+        </w:tc>
+      </w:tr>
+      <w:tr>
+        <w:tc>
+          <w:tcPr>
+            <w:tcW w:w="951" w:type="dxa"/>
+          </w:tcPr>
+          <w:p>
+            <w:pPr>
+              <w:jc w:val="center"/>
+              <w:rPr>
+                <w:lang w:val="en-US"/>
+              </w:rPr>
+            </w:pPr>
+            <w:proofErr w:type="spellStart"/>
+            <w:r>
+              <w:rPr>
+                <w:lang w:val="en-US"/>
+              </w:rPr>
+              <w:t>idPlato</w:t>
+            </w:r>
+            <w:proofErr w:type="spellEnd"/>
+          </w:p>
+        </w:tc>
+        <w:tc>
+          <w:tcPr>
+            <w:tcW w:w="1167" w:type="dxa"/>
+          </w:tcPr>
+          <w:p>
+            <w:pPr>
+              <w:jc w:val="center"/>
+              <w:rPr>
+                <w:lang w:val="en-US"/>
+              </w:rPr>
+            </w:pPr>
+            <w:proofErr w:type="spellStart"/>
+            <w:r>
+              <w:rPr>
+                <w:lang w:val="en-US"/>
+              </w:rPr>
+              <w:t>cantTotal</w:t>
+            </w:r>
+            <w:proofErr w:type="spellEnd"/>
+          </w:p>
+        </w:tc>
+      </w:tr>
+      <w:tr>
+        <w:tc>
+          <w:tcPr>
+            <w:tcW w:w="951" w:type="dxa"/>
+          </w:tcPr>
+          <w:p>
+            <w:pPr>
+              <w:jc w:val="center"/>
+            </w:pPr>
+            <w:r>
+              <w:t>101</w:t>
+            </w:r>
+          </w:p>
+        </w:tc>
+        <w:tc>
+          <w:tcPr>
+            <w:tcW w:w="1167" w:type="dxa"/>
+          </w:tcPr>
+          <w:p>
+            <w:pPr>
+              <w:jc w:val="center"/>
+            </w:pPr>
+            <w:r>
+              <w:t>6</w:t>
+            </w:r>
+          </w:p>
+        </w:tc>
+      </w:tr>
+      <w:tr>
+        <w:tc>
+          <w:tcPr>
+            <w:tcW w:w="951" w:type="dxa"/>
+          </w:tcPr>
+          <w:p>
+            <w:pPr>
+              <w:jc w:val="center"/>
+            </w:pPr>
+            <w:r>
+              <w:t>102</w:t>
+            </w:r>
+          </w:p>
+        </w:tc>
+        <w:tc>
+          <w:tcPr>
+            <w:tcW w:w="1167" w:type="dxa"/>
+          </w:tcPr>
+          <w:p>
+            <w:pPr>
+              <w:jc w:val="center"/>
+            </w:pPr>
+            <w:r>
+              <w:t>11</w:t>
+            </w:r>
+          </w:p>
+        </w:tc>
+      </w:tr>
+      <w:tr>
+        <w:tc>
+          <w:tcPr>
+            <w:tcW w:w="951" w:type="dxa"/>
+          </w:tcPr>
+          <w:p>
+            <w:pPr>
+              <w:jc w:val="center"/>
+            </w:pPr>
+            <w:r>
+              <w:t>103</w:t>
+            </w:r>
+          </w:p>
+        </w:tc>
+        <w:tc>
+          <w:tcPr>
+            <w:tcW w:w="1167" w:type="dxa"/>
+          </w:tcPr>
+          <w:p>
+            <w:pPr>
+              <w:jc w:val="center"/>
+            </w:pPr>
+            <w:r>
+              <w:t>1</w:t>
+            </w:r>
+          </w:p>
+        </w:tc>
+      </w:tr>
+      <w:tr>
+        <w:tc>
+          <w:tcPr>
+            <w:tcW w:w="951" w:type="dxa"/>
+          </w:tcPr>
+          <w:p>
+            <w:pPr>
+              <w:jc w:val="center"/>
+            </w:pPr>
+            <w:r>
+              <w:t>104</w:t>
+            </w:r>
+          </w:p>
+        </w:tc>
+        <w:tc>
+          <w:tcPr>
+            <w:tcW w:w="1167" w:type="dxa"/>
+          </w:tcPr>
+          <w:p>
+            <w:pPr>
+              <w:jc w:val="center"/>
+              <w:rPr>
+                <w:lang w:val="en-US"/>
+              </w:rPr>
+            </w:pPr>
+            <w:r>
+              <w:rPr>
+                <w:lang w:val="en-US"/>
+              </w:rPr>
+              <w:t>3</w:t>
+            </w:r>
+          </w:p>
+        </w:tc>
+      </w:tr>
+      <w:tr>
+        <w:tc>
+          <w:tcPr>
+            <w:tcW w:w="951" w:type="dxa"/>
+          </w:tcPr>
+          <w:p>
+            <w:pPr>
+              <w:jc w:val="center"/>
+            </w:pPr>
+            <w:r>
+              <w:t>105</w:t>
+            </w:r>
+          </w:p>
+        </w:tc>
+        <w:tc>
+          <w:tcPr>
+            <w:tcW w:w="1167" w:type="dxa"/>
+          </w:tcPr>
+          <w:p>
+            <w:pPr>
+              <w:jc w:val="center"/>
+            </w:pPr>
+            <w:r>
+              <w:t>28</w:t>
+            </w:r>
+          </w:p>
+        </w:tc>
+      </w:tr>
+      <w:tr>
+        <w:tc>
+          <w:tcPr>
+            <w:tcW w:w="951" w:type="dxa"/>
+          </w:tcPr>
+          <w:p>
+            <w:pPr>
+              <w:jc w:val="center"/>
+            </w:pPr>
+            <w:r>
+              <w:t>106</w:t>
+            </w:r>
+          </w:p>
+        </w:tc>
+        <w:tc>
+          <w:tcPr>
+            <w:tcW w:w="1167" w:type="dxa"/>
+          </w:tcPr>
+          <w:p>
+            <w:pPr>
+              <w:jc w:val="center"/>
+            </w:pPr>
+            <w:r>
+              <w:t>1</w:t>
+            </w:r>
+          </w:p>
+        </w:tc>
+      </w:tr>
+      <w:tr>
+        <w:tc>
+          <w:tcPr>
+            <w:tcW w:w="951" w:type="dxa"/>
+          </w:tcPr>
+          <w:p>
+            <w:pPr>
+              <w:jc w:val="center"/>
+            </w:pPr>
+            <w:r>
+              <w:t>107</w:t>
+            </w:r>
+          </w:p>
+        </w:tc>
+        <w:tc>
+          <w:tcPr>
+            <w:tcW w:w="1167" w:type="dxa"/>
+          </w:tcPr>
+          <w:p>
+            <w:pPr>
+              <w:jc w:val="center"/>
+            </w:pPr>
+            <w:r>
+              <w:t>2</w:t>
+            </w:r>
+          </w:p>
+        </w:tc>
+      </w:tr>
+      <w:tr>
+        <w:tc>
+          <w:tcPr>
+            <w:tcW w:w="951" w:type="dxa"/>
+          </w:tcPr>
+          <w:p>
+            <w:pPr>
+              <w:jc w:val="center"/>
+            </w:pPr>
+            <w:r>
+              <w:t>108</w:t>
+            </w:r>
+          </w:p>
+        </w:tc>
+        <w:tc>
+          <w:tcPr>
+            <w:tcW w:w="1167" w:type="dxa"/>
+          </w:tcPr>
+          <w:p>
+            <w:pPr>
+              <w:jc w:val="center"/>
+            </w:pPr>
+            <w:r>
+              <w:t>3</w:t>
+            </w:r>
+          </w:p>
+        </w:tc>
+      </w:tr>
+    </w:tbl>
+    <w:tbl>
+      <w:tblPr>
+        <w:tblStyle w:val="Tablaconcuadrcula"/>
+        <w:tblpPr w:leftFromText="141" w:rightFromText="141" w:vertAnchor="text" w:horzAnchor="margin" w:tblpXSpec="center" w:tblpY="-2764"/>
+        <w:tblW w:w="0" w:type="auto"/>
+        <w:tblLook w:val="04A0"/>
+      </w:tblPr>
+      <w:tblGrid>
+        <w:gridCol w:w="951"/>
+        <w:gridCol w:w="1167"/>
+      </w:tblGrid>
+      <w:tr>
+        <w:tc>
+          <w:tcPr>
+            <w:tcW w:w="2118" w:type="dxa"/>
+            <w:gridSpan w:val="2"/>
+          </w:tcPr>
+          <w:p>
+            <w:pPr>
+              <w:jc w:val="center"/>
+            </w:pPr>
+            <w:r>
+              <w:t>2 - RESTRICCION</w:t>
+            </w:r>
+          </w:p>
+        </w:tc>
+      </w:tr>
+      <w:tr>
+        <w:tc>
+          <w:tcPr>
+            <w:tcW w:w="951" w:type="dxa"/>
+          </w:tcPr>
+          <w:p>
+            <w:pPr>
+              <w:jc w:val="center"/>
+              <w:rPr>
+                <w:lang w:val="en-US"/>
+              </w:rPr>
+            </w:pPr>
+            <w:proofErr w:type="spellStart"/>
+            <w:r>
+              <w:rPr>
+                <w:lang w:val="en-US"/>
+              </w:rPr>
+              <w:t>idPlato</w:t>
+            </w:r>
+            <w:proofErr w:type="spellEnd"/>
+          </w:p>
+        </w:tc>
+        <w:tc>
+          <w:tcPr>
+            <w:tcW w:w="1167" w:type="dxa"/>
+          </w:tcPr>
+          <w:p>
+            <w:pPr>
+              <w:jc w:val="center"/>
+              <w:rPr>
+                <w:lang w:val="en-US"/>
+              </w:rPr>
+            </w:pPr>
+            <w:proofErr w:type="spellStart"/>
+            <w:r>
+              <w:rPr>
+                <w:lang w:val="en-US"/>
+              </w:rPr>
+              <w:t>cantTotal</w:t>
+            </w:r>
+            <w:proofErr w:type="spellEnd"/>
+          </w:p>
+        </w:tc>
+      </w:tr>
+      <w:tr>
+        <w:tc>
+          <w:tcPr>
+            <w:tcW w:w="951" w:type="dxa"/>
+          </w:tcPr>
+          <w:p>
+            <w:pPr>
+              <w:jc w:val="center"/>
+            </w:pPr>
+            <w:r>
+              <w:t>102</w:t>
+            </w:r>
+          </w:p>
+        </w:tc>
+        <w:tc>
+          <w:tcPr>
+            <w:tcW w:w="1167" w:type="dxa"/>
+          </w:tcPr>
+          <w:p>
+            <w:pPr>
+              <w:jc w:val="center"/>
+            </w:pPr>
+            <w:r>
+              <w:t>11</w:t>
+            </w:r>
+          </w:p>
+        </w:tc>
+      </w:tr>
+      <w:tr>
+        <w:tc>
+          <w:tcPr>
+            <w:tcW w:w="951" w:type="dxa"/>
+          </w:tcPr>
+          <w:p>
+            <w:pPr>
+              <w:jc w:val="center"/>
+            </w:pPr>
+            <w:r>
+              <w:t>105</w:t>
+            </w:r>
+          </w:p>
+        </w:tc>
+        <w:tc>
+          <w:tcPr>
+            <w:tcW w:w="1167" w:type="dxa"/>
+          </w:tcPr>
+          <w:p>
+            <w:pPr>
+              <w:jc w:val="center"/>
+            </w:pPr>
+            <w:r>
+              <w:t>28</w:t>
+            </w:r>
+          </w:p>
+        </w:tc>
+      </w:tr>
+    </w:tbl>
+    <w:tbl>
+      <w:tblPr>
+        <w:tblStyle w:val="Tablaconcuadrcula"/>
+        <w:tblpPr w:leftFromText="141" w:rightFromText="141" w:vertAnchor="text" w:horzAnchor="margin" w:tblpY="296"/>
+        <w:tblW w:w="0" w:type="auto"/>
+        <w:tblLook w:val="04A0"/>
+      </w:tblPr>
+      <w:tblGrid>
+        <w:gridCol w:w="1669"/>
+      </w:tblGrid>
+      <w:tr>
+        <w:tc>
+          <w:tcPr>
+            <w:tcW w:w="1669" w:type="dxa"/>
+          </w:tcPr>
+          <w:p>
+            <w:pPr>
+              <w:jc w:val="center"/>
+            </w:pPr>
+            <w:r>
+              <w:t>3 - PROYECTAR</w:t>
+            </w:r>
+          </w:p>
+        </w:tc>
+      </w:tr>
+      <w:tr>
+        <w:tc>
+          <w:tcPr>
+            <w:tcW w:w="1669" w:type="dxa"/>
+          </w:tcPr>
+          <w:p>
+            <w:pPr>
+              <w:jc w:val="center"/>
+              <w:rPr>
+                <w:lang w:val="en-US"/>
+              </w:rPr>
+            </w:pPr>
+            <w:proofErr w:type="spellStart"/>
+            <w:r>
+              <w:rPr>
+                <w:lang w:val="en-US"/>
+              </w:rPr>
+              <w:t>idPlato</w:t>
+            </w:r>
+            <w:proofErr w:type="spellEnd"/>
+          </w:p>
+        </w:tc>
+      </w:tr>
+      <w:tr>
+        <w:tc>
+          <w:tcPr>
+            <w:tcW w:w="1669" w:type="dxa"/>
+          </w:tcPr>
+          <w:p>
+            <w:pPr>
+              <w:jc w:val="center"/>
+            </w:pPr>
+            <w:r>
+              <w:t>102</w:t>
+            </w:r>
+          </w:p>
+        </w:tc>
+      </w:tr>
+      <w:tr>
+        <w:tc>
+          <w:tcPr>
+            <w:tcW w:w="1669" w:type="dxa"/>
+          </w:tcPr>
+          <w:p>
+            <w:pPr>
+              <w:jc w:val="center"/>
+            </w:pPr>
+            <w:r>
+              <w:t>105</w:t>
+            </w:r>
+          </w:p>
+        </w:tc>
+      </w:tr>
+    </w:tbl>
+    <w:p/>
+    <w:p/>
+    <w:p/>
+    <w:p/>
+    <w:p/>
+    <w:p/>
+    <w:p/>
+    <w:p/>
+    <w:p/>
+    <w:p/>
+    <w:p/>
+    <w:p/>
+    <w:p/>
+    <w:p/>
+    <w:p/>
+    <w:p/>
+    <w:p/>
+    <w:p/>
+    <w:p/>
+    <w:p/>
+    <w:p/>
+    <w:p/>
+    <w:p/>
+    <w:p/>
+    <w:p>
+      <w:r>
         <w:t xml:space="preserve">26 - </w:t>
       </w:r>
     </w:p>
@@ -25199,6 +26987,7 @@
               <w:jc w:val="center"/>
             </w:pPr>
             <w:r>
+              <w:lastRenderedPageBreak/>
               <w:t>2 - PROYECTAR</w:t>
             </w:r>
           </w:p>
@@ -26504,7 +28293,6 @@
               <w:jc w:val="center"/>
             </w:pPr>
             <w:r>
-              <w:lastRenderedPageBreak/>
               <w:t>7 - SUMARIZAR</w:t>
             </w:r>
           </w:p>
@@ -27061,6 +28849,7 @@
               <w:jc w:val="center"/>
             </w:pPr>
             <w:r>
+              <w:lastRenderedPageBreak/>
               <w:t>1 - SUMARIZAR</w:t>
             </w:r>
           </w:p>
@@ -28002,7 +29791,6 @@
               <w:rPr>
                 <w:lang w:val="en-US"/>
               </w:rPr>
-              <w:lastRenderedPageBreak/>
               <w:t xml:space="preserve">2 - </w:t>
             </w:r>
             <w:r>
@@ -29510,6 +31298,7 @@
               <w:rPr>
                 <w:lang w:val="en-US"/>
               </w:rPr>
+              <w:lastRenderedPageBreak/>
               <w:t>nroFac</w:t>
             </w:r>
             <w:proofErr w:type="spellEnd"/>
@@ -30360,7 +32149,7 @@
                   <a:blip r:embed="rId1">
                     <a:extLst>
                       <a:ext uri="{28A0092B-C50C-407E-A947-70E740481C1C}">
-                        <a14:useLocalDpi xmlns:a14="http://schemas.microsoft.com/office/drawing/2010/main" xmlns:wps="http://schemas.microsoft.com/office/word/2010/wordprocessingShape" xmlns:wpi="http://schemas.microsoft.com/office/word/2010/wordprocessingInk" xmlns:wpg="http://schemas.microsoft.com/office/word/2010/wordprocessingGroup" xmlns:w14="http://schemas.microsoft.com/office/word/2010/wordml" xmlns:w="http://schemas.openxmlformats.org/wordprocessingml/2006/main" xmlns:w10="urn:schemas-microsoft-com:office:word" xmlns:wp14="http://schemas.microsoft.com/office/word/2010/wordprocessingDrawing" xmlns:v="urn:schemas-microsoft-com:vml" xmlns:o="urn:schemas-microsoft-com:office:office" xmlns:mc="http://schemas.openxmlformats.org/markup-compatibility/2006" xmlns:wpc="http://schemas.microsoft.com/office/word/2010/wordprocessingCanvas" xmlns="" val="0"/>
+                        <a14:useLocalDpi xmlns="" xmlns:wpc="http://schemas.microsoft.com/office/word/2010/wordprocessingCanvas" xmlns:mc="http://schemas.openxmlformats.org/markup-compatibility/2006" xmlns:o="urn:schemas-microsoft-com:office:office" xmlns:v="urn:schemas-microsoft-com:vml" xmlns:wp14="http://schemas.microsoft.com/office/word/2010/wordprocessingDrawing" xmlns:w10="urn:schemas-microsoft-com:office:word" xmlns:w="http://schemas.openxmlformats.org/wordprocessingml/2006/main" xmlns:w14="http://schemas.microsoft.com/office/word/2010/wordml" xmlns:wpg="http://schemas.microsoft.com/office/word/2010/wordprocessingGroup" xmlns:wpi="http://schemas.microsoft.com/office/word/2010/wordprocessingInk" xmlns:wps="http://schemas.microsoft.com/office/word/2010/wordprocessingShape" xmlns:a14="http://schemas.microsoft.com/office/drawing/2010/main" val="0"/>
                       </a:ext>
                     </a:extLst>
                   </a:blip>
@@ -31288,7 +33077,7 @@
   <a:extraClrSchemeLst/>
   <a:extLst>
     <a:ext uri="{05A4C25C-085E-4340-85A3-A5531E510DB2}">
-      <thm15:themeFamily xmlns:thm15="http://schemas.microsoft.com/office/thememl/2012/main" xmlns="" name="Office Theme" id="{62F939B6-93AF-4DB8-9C6B-D6C7DFDC589F}" vid="{4A3C46E8-61CC-4603-A589-7422A47A8E4A}"/>
+      <thm15:themeFamily xmlns="" xmlns:thm15="http://schemas.microsoft.com/office/thememl/2012/main" name="Office Theme" id="{62F939B6-93AF-4DB8-9C6B-D6C7DFDC589F}" vid="{4A3C46E8-61CC-4603-A589-7422A47A8E4A}"/>
     </a:ext>
   </a:extLst>
 </a:theme>
@@ -31299,7 +33088,7 @@
 </file>
 
 <file path=customXml/itemProps1.xml><?xml version="1.0" encoding="utf-8"?>
-<ds:datastoreItem xmlns:ds="http://schemas.openxmlformats.org/officeDocument/2006/customXml" ds:itemID="{5FF992D7-C617-4065-84F4-0445278BD29A}">
+<ds:datastoreItem xmlns:ds="http://schemas.openxmlformats.org/officeDocument/2006/customXml" ds:itemID="{61FC4798-42D2-48CE-B2AA-80BFE3202378}">
   <ds:schemaRefs>
     <ds:schemaRef ds:uri="http://schemas.openxmlformats.org/officeDocument/2006/bibliography"/>
   </ds:schemaRefs>

</xml_diff>